<commit_message>
encerrando o curso IDE VS Code
</commit_message>
<xml_diff>
--- a/IDE Instalação e Configuração - Visual Studio Code/Anotações.docx
+++ b/IDE Instalação e Configuração - Visual Studio Code/Anotações.docx
@@ -270,6 +270,134 @@
       </w:r>
     </w:p>
     <w:p>
+      <w:r>
+        <w:t>Inclusive esse “u” significa que os arquivos foram criados localmente e não enviado para o repositório remoto.</w:t>
+      </w:r>
+    </w:p>
+    <w:p>
+      <w:r>
+        <w:t>O “m” indicar que o arquivo local foi modificado e não enviado, porém no repositório remoto existe uma versão, somente não foi enviado a modificação.</w:t>
+      </w:r>
+    </w:p>
+    <w:p>
+      <w:r>
+        <w:rPr>
+          <w:noProof/>
+          <w:lang w:eastAsia="pt-BR"/>
+        </w:rPr>
+        <w:drawing>
+          <wp:inline distT="0" distB="0" distL="0" distR="0" wp14:anchorId="499B0F01" wp14:editId="70A502E5">
+            <wp:extent cx="6479540" cy="1391920"/>
+            <wp:effectExtent l="0" t="0" r="0" b="0"/>
+            <wp:docPr id="48" name="Imagem 48"/>
+            <wp:cNvGraphicFramePr>
+              <a:graphicFrameLocks xmlns:a="http://schemas.openxmlformats.org/drawingml/2006/main" noChangeAspect="1"/>
+            </wp:cNvGraphicFramePr>
+            <a:graphic xmlns:a="http://schemas.openxmlformats.org/drawingml/2006/main">
+              <a:graphicData uri="http://schemas.openxmlformats.org/drawingml/2006/picture">
+                <pic:pic xmlns:pic="http://schemas.openxmlformats.org/drawingml/2006/picture">
+                  <pic:nvPicPr>
+                    <pic:cNvPr id="1" name=""/>
+                    <pic:cNvPicPr/>
+                  </pic:nvPicPr>
+                  <pic:blipFill>
+                    <a:blip r:embed="rId9"/>
+                    <a:stretch>
+                      <a:fillRect/>
+                    </a:stretch>
+                  </pic:blipFill>
+                  <pic:spPr>
+                    <a:xfrm>
+                      <a:off x="0" y="0"/>
+                      <a:ext cx="6479540" cy="1391920"/>
+                    </a:xfrm>
+                    <a:prstGeom prst="rect">
+                      <a:avLst/>
+                    </a:prstGeom>
+                  </pic:spPr>
+                </pic:pic>
+              </a:graphicData>
+            </a:graphic>
+          </wp:inline>
+        </w:drawing>
+      </w:r>
+    </w:p>
+    <w:p>
+      <w:r>
+        <w:t xml:space="preserve">Na parte inferior da tela do VS </w:t>
+      </w:r>
+      <w:proofErr w:type="spellStart"/>
+      <w:r>
+        <w:t>Code</w:t>
+      </w:r>
+      <w:proofErr w:type="spellEnd"/>
+      <w:r>
+        <w:t xml:space="preserve"> ele mostra em qual </w:t>
+      </w:r>
+      <w:proofErr w:type="spellStart"/>
+      <w:r>
+        <w:t>brain</w:t>
+      </w:r>
+      <w:proofErr w:type="spellEnd"/>
+      <w:r>
+        <w:t xml:space="preserve"> </w:t>
+      </w:r>
+      <w:proofErr w:type="spellStart"/>
+      <w:r>
+        <w:t>vc</w:t>
+      </w:r>
+      <w:proofErr w:type="spellEnd"/>
+      <w:r>
+        <w:t xml:space="preserve"> está no momento.</w:t>
+      </w:r>
+    </w:p>
+    <w:p>
+      <w:pPr>
+        <w:jc w:val="center"/>
+      </w:pPr>
+      <w:r>
+        <w:rPr>
+          <w:noProof/>
+          <w:lang w:eastAsia="pt-BR"/>
+        </w:rPr>
+        <w:drawing>
+          <wp:inline distT="0" distB="0" distL="0" distR="0" wp14:anchorId="2CFEFB28" wp14:editId="47A2B731">
+            <wp:extent cx="1981200" cy="1438275"/>
+            <wp:effectExtent l="0" t="0" r="0" b="9525"/>
+            <wp:docPr id="47" name="Imagem 47"/>
+            <wp:cNvGraphicFramePr>
+              <a:graphicFrameLocks xmlns:a="http://schemas.openxmlformats.org/drawingml/2006/main" noChangeAspect="1"/>
+            </wp:cNvGraphicFramePr>
+            <a:graphic xmlns:a="http://schemas.openxmlformats.org/drawingml/2006/main">
+              <a:graphicData uri="http://schemas.openxmlformats.org/drawingml/2006/picture">
+                <pic:pic xmlns:pic="http://schemas.openxmlformats.org/drawingml/2006/picture">
+                  <pic:nvPicPr>
+                    <pic:cNvPr id="1" name=""/>
+                    <pic:cNvPicPr/>
+                  </pic:nvPicPr>
+                  <pic:blipFill>
+                    <a:blip r:embed="rId10"/>
+                    <a:stretch>
+                      <a:fillRect/>
+                    </a:stretch>
+                  </pic:blipFill>
+                  <pic:spPr>
+                    <a:xfrm>
+                      <a:off x="0" y="0"/>
+                      <a:ext cx="1981200" cy="1438275"/>
+                    </a:xfrm>
+                    <a:prstGeom prst="rect">
+                      <a:avLst/>
+                    </a:prstGeom>
+                  </pic:spPr>
+                </pic:pic>
+              </a:graphicData>
+            </a:graphic>
+          </wp:inline>
+        </w:drawing>
+      </w:r>
+    </w:p>
+    <w:p>
       <w:pPr>
         <w:jc w:val="both"/>
       </w:pPr>
@@ -294,6 +422,7 @@
           <w:noProof/>
           <w:lang w:eastAsia="pt-BR"/>
         </w:rPr>
+        <w:lastRenderedPageBreak/>
         <w:drawing>
           <wp:inline distT="0" distB="0" distL="0" distR="0" wp14:anchorId="1D2A65DA" wp14:editId="68196B62">
             <wp:extent cx="2943225" cy="3533775"/>
@@ -310,7 +439,7 @@
                     <pic:cNvPicPr/>
                   </pic:nvPicPr>
                   <pic:blipFill>
-                    <a:blip r:embed="rId9"/>
+                    <a:blip r:embed="rId11"/>
                     <a:stretch>
                       <a:fillRect/>
                     </a:stretch>
@@ -377,7 +506,7 @@
                     <pic:cNvPicPr/>
                   </pic:nvPicPr>
                   <pic:blipFill>
-                    <a:blip r:embed="rId10"/>
+                    <a:blip r:embed="rId12"/>
                     <a:stretch>
                       <a:fillRect/>
                     </a:stretch>
@@ -386,6 +515,410 @@
                     <a:xfrm>
                       <a:off x="0" y="0"/>
                       <a:ext cx="2924175" cy="2828925"/>
+                    </a:xfrm>
+                    <a:prstGeom prst="rect">
+                      <a:avLst/>
+                    </a:prstGeom>
+                  </pic:spPr>
+                </pic:pic>
+              </a:graphicData>
+            </a:graphic>
+          </wp:inline>
+        </w:drawing>
+      </w:r>
+    </w:p>
+    <w:p>
+      <w:r>
+        <w:t>Basta escrever uma palavra chave do que esteja procurando e retornará a lista de possibilidades.</w:t>
+      </w:r>
+    </w:p>
+    <w:p>
+      <w:pPr>
+        <w:jc w:val="center"/>
+      </w:pPr>
+      <w:r>
+        <w:rPr>
+          <w:noProof/>
+          <w:lang w:eastAsia="pt-BR"/>
+        </w:rPr>
+        <w:lastRenderedPageBreak/>
+        <w:drawing>
+          <wp:inline distT="0" distB="0" distL="0" distR="0" wp14:anchorId="032C37A3" wp14:editId="25010F20">
+            <wp:extent cx="2914650" cy="3390900"/>
+            <wp:effectExtent l="0" t="0" r="0" b="0"/>
+            <wp:docPr id="37" name="Imagem 37"/>
+            <wp:cNvGraphicFramePr>
+              <a:graphicFrameLocks xmlns:a="http://schemas.openxmlformats.org/drawingml/2006/main" noChangeAspect="1"/>
+            </wp:cNvGraphicFramePr>
+            <a:graphic xmlns:a="http://schemas.openxmlformats.org/drawingml/2006/main">
+              <a:graphicData uri="http://schemas.openxmlformats.org/drawingml/2006/picture">
+                <pic:pic xmlns:pic="http://schemas.openxmlformats.org/drawingml/2006/picture">
+                  <pic:nvPicPr>
+                    <pic:cNvPr id="1" name=""/>
+                    <pic:cNvPicPr/>
+                  </pic:nvPicPr>
+                  <pic:blipFill>
+                    <a:blip r:embed="rId13"/>
+                    <a:stretch>
+                      <a:fillRect/>
+                    </a:stretch>
+                  </pic:blipFill>
+                  <pic:spPr>
+                    <a:xfrm>
+                      <a:off x="0" y="0"/>
+                      <a:ext cx="2914650" cy="3390900"/>
+                    </a:xfrm>
+                    <a:prstGeom prst="rect">
+                      <a:avLst/>
+                    </a:prstGeom>
+                  </pic:spPr>
+                </pic:pic>
+              </a:graphicData>
+            </a:graphic>
+          </wp:inline>
+        </w:drawing>
+      </w:r>
+    </w:p>
+    <w:p>
+      <w:r>
+        <w:t xml:space="preserve">Na opção </w:t>
+      </w:r>
+      <w:proofErr w:type="gramStart"/>
+      <w:r>
+        <w:t xml:space="preserve">filtro </w:t>
+      </w:r>
+      <w:r>
+        <w:sym w:font="Wingdings" w:char="F0E0"/>
+      </w:r>
+      <w:r>
+        <w:t xml:space="preserve"> categoria</w:t>
+      </w:r>
+      <w:proofErr w:type="gramEnd"/>
+      <w:r>
+        <w:t xml:space="preserve"> é possível </w:t>
+      </w:r>
+      <w:r>
+        <w:t>buscar por diversos tipos como:</w:t>
+      </w:r>
+    </w:p>
+    <w:p>
+      <w:pPr>
+        <w:jc w:val="center"/>
+      </w:pPr>
+      <w:r>
+        <w:rPr>
+          <w:noProof/>
+          <w:lang w:eastAsia="pt-BR"/>
+        </w:rPr>
+        <w:drawing>
+          <wp:inline distT="0" distB="0" distL="0" distR="0" wp14:anchorId="6E3A820E" wp14:editId="178596CF">
+            <wp:extent cx="2762250" cy="3345626"/>
+            <wp:effectExtent l="0" t="0" r="0" b="7620"/>
+            <wp:docPr id="38" name="Imagem 38"/>
+            <wp:cNvGraphicFramePr>
+              <a:graphicFrameLocks xmlns:a="http://schemas.openxmlformats.org/drawingml/2006/main" noChangeAspect="1"/>
+            </wp:cNvGraphicFramePr>
+            <a:graphic xmlns:a="http://schemas.openxmlformats.org/drawingml/2006/main">
+              <a:graphicData uri="http://schemas.openxmlformats.org/drawingml/2006/picture">
+                <pic:pic xmlns:pic="http://schemas.openxmlformats.org/drawingml/2006/picture">
+                  <pic:nvPicPr>
+                    <pic:cNvPr id="1" name=""/>
+                    <pic:cNvPicPr/>
+                  </pic:nvPicPr>
+                  <pic:blipFill>
+                    <a:blip r:embed="rId14"/>
+                    <a:stretch>
+                      <a:fillRect/>
+                    </a:stretch>
+                  </pic:blipFill>
+                  <pic:spPr>
+                    <a:xfrm>
+                      <a:off x="0" y="0"/>
+                      <a:ext cx="2762987" cy="3346518"/>
+                    </a:xfrm>
+                    <a:prstGeom prst="rect">
+                      <a:avLst/>
+                    </a:prstGeom>
+                  </pic:spPr>
+                </pic:pic>
+              </a:graphicData>
+            </a:graphic>
+          </wp:inline>
+        </w:drawing>
+      </w:r>
+    </w:p>
+    <w:p>
+      <w:pPr>
+        <w:pStyle w:val="PargrafodaLista"/>
+        <w:numPr>
+          <w:ilvl w:val="0"/>
+          <w:numId w:val="2"/>
+        </w:numPr>
+      </w:pPr>
+      <w:r>
+        <w:t>Extensões para data Science,</w:t>
+      </w:r>
+    </w:p>
+    <w:p>
+      <w:pPr>
+        <w:pStyle w:val="PargrafodaLista"/>
+        <w:numPr>
+          <w:ilvl w:val="0"/>
+          <w:numId w:val="2"/>
+        </w:numPr>
+      </w:pPr>
+      <w:r>
+        <w:t>Formatadores de textos na opção FORMATTERS.</w:t>
+      </w:r>
+    </w:p>
+    <w:p>
+      <w:pPr>
+        <w:pStyle w:val="PargrafodaLista"/>
+        <w:numPr>
+          <w:ilvl w:val="0"/>
+          <w:numId w:val="2"/>
+        </w:numPr>
+      </w:pPr>
+      <w:proofErr w:type="spellStart"/>
+      <w:r>
+        <w:t>Linters</w:t>
+      </w:r>
+      <w:proofErr w:type="spellEnd"/>
+      <w:r>
+        <w:t>, que são ferramentas que buscam erros no seu código.</w:t>
+      </w:r>
+    </w:p>
+    <w:p>
+      <w:pPr>
+        <w:pStyle w:val="PargrafodaLista"/>
+        <w:numPr>
+          <w:ilvl w:val="0"/>
+          <w:numId w:val="2"/>
+        </w:numPr>
+      </w:pPr>
+      <w:proofErr w:type="spellStart"/>
+      <w:r>
+        <w:t>Testing</w:t>
+      </w:r>
+      <w:proofErr w:type="spellEnd"/>
+      <w:r>
+        <w:t>, testes.</w:t>
+      </w:r>
+    </w:p>
+    <w:p>
+      <w:pPr>
+        <w:pStyle w:val="PargrafodaLista"/>
+        <w:numPr>
+          <w:ilvl w:val="0"/>
+          <w:numId w:val="2"/>
+        </w:numPr>
+      </w:pPr>
+      <w:proofErr w:type="spellStart"/>
+      <w:r>
+        <w:t>Themes</w:t>
+      </w:r>
+      <w:proofErr w:type="spellEnd"/>
+      <w:r>
+        <w:t>: Temas.</w:t>
+      </w:r>
+    </w:p>
+    <w:p>
+      <w:r>
+        <w:t>Para instalar um tema, basta clicar sobre ele e em seguida clicar no instalar.</w:t>
+      </w:r>
+    </w:p>
+    <w:p>
+      <w:pPr>
+        <w:jc w:val="center"/>
+      </w:pPr>
+      <w:r>
+        <w:rPr>
+          <w:noProof/>
+          <w:lang w:eastAsia="pt-BR"/>
+        </w:rPr>
+        <w:lastRenderedPageBreak/>
+        <w:drawing>
+          <wp:inline distT="0" distB="0" distL="0" distR="0" wp14:anchorId="50E11D29" wp14:editId="1E03FCE3">
+            <wp:extent cx="5114925" cy="1819598"/>
+            <wp:effectExtent l="0" t="0" r="0" b="9525"/>
+            <wp:docPr id="39" name="Imagem 39"/>
+            <wp:cNvGraphicFramePr>
+              <a:graphicFrameLocks xmlns:a="http://schemas.openxmlformats.org/drawingml/2006/main" noChangeAspect="1"/>
+            </wp:cNvGraphicFramePr>
+            <a:graphic xmlns:a="http://schemas.openxmlformats.org/drawingml/2006/main">
+              <a:graphicData uri="http://schemas.openxmlformats.org/drawingml/2006/picture">
+                <pic:pic xmlns:pic="http://schemas.openxmlformats.org/drawingml/2006/picture">
+                  <pic:nvPicPr>
+                    <pic:cNvPr id="1" name=""/>
+                    <pic:cNvPicPr/>
+                  </pic:nvPicPr>
+                  <pic:blipFill>
+                    <a:blip r:embed="rId15"/>
+                    <a:stretch>
+                      <a:fillRect/>
+                    </a:stretch>
+                  </pic:blipFill>
+                  <pic:spPr>
+                    <a:xfrm>
+                      <a:off x="0" y="0"/>
+                      <a:ext cx="5115505" cy="1819804"/>
+                    </a:xfrm>
+                    <a:prstGeom prst="rect">
+                      <a:avLst/>
+                    </a:prstGeom>
+                  </pic:spPr>
+                </pic:pic>
+              </a:graphicData>
+            </a:graphic>
+          </wp:inline>
+        </w:drawing>
+      </w:r>
+    </w:p>
+    <w:p>
+      <w:pPr>
+        <w:jc w:val="center"/>
+      </w:pPr>
+      <w:r>
+        <w:t>Uma vez instalado é possível verificar as variações do tema escolhido pela opção</w:t>
+      </w:r>
+    </w:p>
+    <w:p>
+      <w:pPr>
+        <w:pStyle w:val="PargrafodaLista"/>
+        <w:numPr>
+          <w:ilvl w:val="0"/>
+          <w:numId w:val="3"/>
+        </w:numPr>
+      </w:pPr>
+      <w:r>
+        <w:t xml:space="preserve">Set color </w:t>
+      </w:r>
+      <w:proofErr w:type="spellStart"/>
+      <w:r>
+        <w:t>theme</w:t>
+      </w:r>
+      <w:proofErr w:type="spellEnd"/>
+    </w:p>
+    <w:p>
+      <w:pPr>
+        <w:pStyle w:val="PargrafodaLista"/>
+        <w:numPr>
+          <w:ilvl w:val="0"/>
+          <w:numId w:val="3"/>
+        </w:numPr>
+      </w:pPr>
+      <w:r>
+        <w:t xml:space="preserve">Desabilitar ele, que continuará instalado na sua máquina, pela opção </w:t>
+      </w:r>
+      <w:proofErr w:type="spellStart"/>
+      <w:r>
+        <w:t>disable</w:t>
+      </w:r>
+      <w:proofErr w:type="spellEnd"/>
+      <w:r>
+        <w:t>.</w:t>
+      </w:r>
+    </w:p>
+    <w:p>
+      <w:pPr>
+        <w:pStyle w:val="PargrafodaLista"/>
+        <w:numPr>
+          <w:ilvl w:val="0"/>
+          <w:numId w:val="3"/>
+        </w:numPr>
+      </w:pPr>
+      <w:r>
+        <w:t xml:space="preserve">Ou desinstalar pela opção </w:t>
+      </w:r>
+      <w:proofErr w:type="spellStart"/>
+      <w:r>
+        <w:t>uninstall</w:t>
+      </w:r>
+      <w:proofErr w:type="spellEnd"/>
+      <w:r>
+        <w:t>.</w:t>
+      </w:r>
+    </w:p>
+    <w:p>
+      <w:pPr>
+        <w:jc w:val="center"/>
+      </w:pPr>
+      <w:r>
+        <w:rPr>
+          <w:noProof/>
+          <w:lang w:eastAsia="pt-BR"/>
+        </w:rPr>
+        <w:drawing>
+          <wp:inline distT="0" distB="0" distL="0" distR="0" wp14:anchorId="72A68091" wp14:editId="0B38EE63">
+            <wp:extent cx="6229350" cy="1562100"/>
+            <wp:effectExtent l="0" t="0" r="0" b="0"/>
+            <wp:docPr id="40" name="Imagem 40"/>
+            <wp:cNvGraphicFramePr>
+              <a:graphicFrameLocks xmlns:a="http://schemas.openxmlformats.org/drawingml/2006/main" noChangeAspect="1"/>
+            </wp:cNvGraphicFramePr>
+            <a:graphic xmlns:a="http://schemas.openxmlformats.org/drawingml/2006/main">
+              <a:graphicData uri="http://schemas.openxmlformats.org/drawingml/2006/picture">
+                <pic:pic xmlns:pic="http://schemas.openxmlformats.org/drawingml/2006/picture">
+                  <pic:nvPicPr>
+                    <pic:cNvPr id="1" name=""/>
+                    <pic:cNvPicPr/>
+                  </pic:nvPicPr>
+                  <pic:blipFill>
+                    <a:blip r:embed="rId16"/>
+                    <a:stretch>
+                      <a:fillRect/>
+                    </a:stretch>
+                  </pic:blipFill>
+                  <pic:spPr>
+                    <a:xfrm>
+                      <a:off x="0" y="0"/>
+                      <a:ext cx="6229350" cy="1562100"/>
+                    </a:xfrm>
+                    <a:prstGeom prst="rect">
+                      <a:avLst/>
+                    </a:prstGeom>
+                  </pic:spPr>
+                </pic:pic>
+              </a:graphicData>
+            </a:graphic>
+          </wp:inline>
+        </w:drawing>
+      </w:r>
+    </w:p>
+    <w:p>
+      <w:pPr>
+        <w:jc w:val="center"/>
+      </w:pPr>
+      <w:r>
+        <w:rPr>
+          <w:noProof/>
+          <w:lang w:eastAsia="pt-BR"/>
+        </w:rPr>
+        <w:drawing>
+          <wp:inline distT="0" distB="0" distL="0" distR="0" wp14:anchorId="4C142A60" wp14:editId="0A6EA0E8">
+            <wp:extent cx="5210175" cy="2028825"/>
+            <wp:effectExtent l="0" t="0" r="9525" b="9525"/>
+            <wp:docPr id="41" name="Imagem 41"/>
+            <wp:cNvGraphicFramePr>
+              <a:graphicFrameLocks xmlns:a="http://schemas.openxmlformats.org/drawingml/2006/main" noChangeAspect="1"/>
+            </wp:cNvGraphicFramePr>
+            <a:graphic xmlns:a="http://schemas.openxmlformats.org/drawingml/2006/main">
+              <a:graphicData uri="http://schemas.openxmlformats.org/drawingml/2006/picture">
+                <pic:pic xmlns:pic="http://schemas.openxmlformats.org/drawingml/2006/picture">
+                  <pic:nvPicPr>
+                    <pic:cNvPr id="1" name=""/>
+                    <pic:cNvPicPr/>
+                  </pic:nvPicPr>
+                  <pic:blipFill>
+                    <a:blip r:embed="rId17"/>
+                    <a:stretch>
+                      <a:fillRect/>
+                    </a:stretch>
+                  </pic:blipFill>
+                  <pic:spPr>
+                    <a:xfrm>
+                      <a:off x="0" y="0"/>
+                      <a:ext cx="5210175" cy="2028825"/>
                     </a:xfrm>
                     <a:prstGeom prst="rect">
                       <a:avLst/>
@@ -455,7 +988,6 @@
           <w:noProof/>
           <w:lang w:eastAsia="pt-BR"/>
         </w:rPr>
-        <w:lastRenderedPageBreak/>
         <w:drawing>
           <wp:inline distT="0" distB="0" distL="0" distR="0" wp14:anchorId="408FABAD" wp14:editId="4CDB3945">
             <wp:extent cx="2505075" cy="1009650"/>
@@ -472,7 +1004,7 @@
                     <pic:cNvPicPr/>
                   </pic:nvPicPr>
                   <pic:blipFill>
-                    <a:blip r:embed="rId11"/>
+                    <a:blip r:embed="rId18"/>
                     <a:stretch>
                       <a:fillRect/>
                     </a:stretch>
@@ -530,7 +1062,7 @@
                     <pic:cNvPicPr/>
                   </pic:nvPicPr>
                   <pic:blipFill>
-                    <a:blip r:embed="rId12"/>
+                    <a:blip r:embed="rId19"/>
                     <a:stretch>
                       <a:fillRect/>
                     </a:stretch>
@@ -560,6 +1092,7 @@
           <w:noProof/>
           <w:lang w:eastAsia="pt-BR"/>
         </w:rPr>
+        <w:lastRenderedPageBreak/>
         <w:drawing>
           <wp:inline distT="0" distB="0" distL="0" distR="0" wp14:anchorId="7A67C610" wp14:editId="31B36DA9">
             <wp:extent cx="1752600" cy="752475"/>
@@ -576,7 +1109,7 @@
                     <pic:cNvPicPr/>
                   </pic:nvPicPr>
                   <pic:blipFill>
-                    <a:blip r:embed="rId13"/>
+                    <a:blip r:embed="rId20"/>
                     <a:stretch>
                       <a:fillRect/>
                     </a:stretch>
@@ -682,7 +1215,7 @@
                     <pic:cNvPicPr/>
                   </pic:nvPicPr>
                   <pic:blipFill>
-                    <a:blip r:embed="rId14"/>
+                    <a:blip r:embed="rId21"/>
                     <a:stretch>
                       <a:fillRect/>
                     </a:stretch>
@@ -740,7 +1273,7 @@
                     <pic:cNvPicPr/>
                   </pic:nvPicPr>
                   <pic:blipFill>
-                    <a:blip r:embed="rId15"/>
+                    <a:blip r:embed="rId22"/>
                     <a:stretch>
                       <a:fillRect/>
                     </a:stretch>
@@ -813,7 +1346,7 @@
                     <pic:cNvPicPr/>
                   </pic:nvPicPr>
                   <pic:blipFill rotWithShape="1">
-                    <a:blip r:embed="rId16"/>
+                    <a:blip r:embed="rId23"/>
                     <a:srcRect r="24576" b="25000"/>
                     <a:stretch/>
                   </pic:blipFill>
@@ -863,7 +1396,7 @@
                     <pic:cNvPicPr/>
                   </pic:nvPicPr>
                   <pic:blipFill>
-                    <a:blip r:embed="rId17"/>
+                    <a:blip r:embed="rId24"/>
                     <a:stretch>
                       <a:fillRect/>
                     </a:stretch>
@@ -904,7 +1437,7 @@
                     <pic:cNvPicPr/>
                   </pic:nvPicPr>
                   <pic:blipFill>
-                    <a:blip r:embed="rId18"/>
+                    <a:blip r:embed="rId25"/>
                     <a:stretch>
                       <a:fillRect/>
                     </a:stretch>
@@ -936,11 +1469,11 @@
       <w:r>
         <w:t xml:space="preserve">O atalho que estiver configurado </w:t>
       </w:r>
-      <w:proofErr w:type="gramStart"/>
-      <w:r>
-        <w:t>nesse opção</w:t>
-      </w:r>
-      <w:proofErr w:type="gramEnd"/>
+      <w:bookmarkStart w:id="0" w:name="_GoBack"/>
+      <w:bookmarkEnd w:id="0"/>
+      <w:r>
+        <w:t>nessa opção</w:t>
+      </w:r>
       <w:r>
         <w:t xml:space="preserve"> permite que várias linhas possam ser editadas simultaneamente.</w:t>
       </w:r>
@@ -951,7 +1484,6 @@
           <w:noProof/>
           <w:lang w:eastAsia="pt-BR"/>
         </w:rPr>
-        <w:lastRenderedPageBreak/>
         <w:drawing>
           <wp:inline distT="0" distB="0" distL="0" distR="0" wp14:anchorId="1D17121C" wp14:editId="0BD81C43">
             <wp:extent cx="6479540" cy="837565"/>
@@ -968,7 +1500,7 @@
                     <pic:cNvPicPr/>
                   </pic:nvPicPr>
                   <pic:blipFill>
-                    <a:blip r:embed="rId19"/>
+                    <a:blip r:embed="rId26"/>
                     <a:stretch>
                       <a:fillRect/>
                     </a:stretch>
@@ -1003,6 +1535,7 @@
           <w:noProof/>
           <w:lang w:eastAsia="pt-BR"/>
         </w:rPr>
+        <w:lastRenderedPageBreak/>
         <w:drawing>
           <wp:inline distT="0" distB="0" distL="0" distR="0" wp14:anchorId="74F8859C" wp14:editId="65A1C1D9">
             <wp:extent cx="1924050" cy="1247775"/>
@@ -1019,7 +1552,7 @@
                     <pic:cNvPicPr/>
                   </pic:nvPicPr>
                   <pic:blipFill>
-                    <a:blip r:embed="rId20"/>
+                    <a:blip r:embed="rId27"/>
                     <a:stretch>
                       <a:fillRect/>
                     </a:stretch>
@@ -1078,7 +1611,7 @@
                     <pic:cNvPicPr/>
                   </pic:nvPicPr>
                   <pic:blipFill>
-                    <a:blip r:embed="rId21"/>
+                    <a:blip r:embed="rId28"/>
                     <a:stretch>
                       <a:fillRect/>
                     </a:stretch>
@@ -1126,7 +1659,7 @@
                     <pic:cNvPicPr/>
                   </pic:nvPicPr>
                   <pic:blipFill>
-                    <a:blip r:embed="rId22"/>
+                    <a:blip r:embed="rId29"/>
                     <a:stretch>
                       <a:fillRect/>
                     </a:stretch>
@@ -1167,7 +1700,7 @@
                     <pic:cNvPicPr/>
                   </pic:nvPicPr>
                   <pic:blipFill>
-                    <a:blip r:embed="rId23"/>
+                    <a:blip r:embed="rId30"/>
                     <a:stretch>
                       <a:fillRect/>
                     </a:stretch>
@@ -1223,7 +1756,7 @@
                     <pic:cNvPicPr/>
                   </pic:nvPicPr>
                   <pic:blipFill>
-                    <a:blip r:embed="rId24"/>
+                    <a:blip r:embed="rId31"/>
                     <a:stretch>
                       <a:fillRect/>
                     </a:stretch>
@@ -1255,7 +1788,6 @@
           <w:noProof/>
           <w:lang w:eastAsia="pt-BR"/>
         </w:rPr>
-        <w:lastRenderedPageBreak/>
         <w:drawing>
           <wp:inline distT="0" distB="0" distL="0" distR="0" wp14:anchorId="51FA641F" wp14:editId="607656C0">
             <wp:extent cx="2381250" cy="1323975"/>
@@ -1272,7 +1804,7 @@
                     <pic:cNvPicPr/>
                   </pic:nvPicPr>
                   <pic:blipFill>
-                    <a:blip r:embed="rId25"/>
+                    <a:blip r:embed="rId32"/>
                     <a:stretch>
                       <a:fillRect/>
                     </a:stretch>
@@ -1295,6 +1827,7 @@
     </w:p>
     <w:p>
       <w:r>
+        <w:lastRenderedPageBreak/>
         <w:t xml:space="preserve">Uma outra maneira de trocar uma informação por outra é usando </w:t>
       </w:r>
       <w:proofErr w:type="spellStart"/>
@@ -1339,7 +1872,7 @@
                     <pic:cNvPicPr/>
                   </pic:nvPicPr>
                   <pic:blipFill>
-                    <a:blip r:embed="rId26"/>
+                    <a:blip r:embed="rId33"/>
                     <a:stretch>
                       <a:fillRect/>
                     </a:stretch>
@@ -1421,7 +1954,7 @@
                     <pic:cNvPicPr/>
                   </pic:nvPicPr>
                   <pic:blipFill>
-                    <a:blip r:embed="rId27"/>
+                    <a:blip r:embed="rId34"/>
                     <a:stretch>
                       <a:fillRect/>
                     </a:stretch>
@@ -1495,7 +2028,7 @@
                     <pic:cNvPicPr/>
                   </pic:nvPicPr>
                   <pic:blipFill>
-                    <a:blip r:embed="rId28"/>
+                    <a:blip r:embed="rId35"/>
                     <a:stretch>
                       <a:fillRect/>
                     </a:stretch>
@@ -1561,7 +2094,7 @@
                     <pic:cNvPicPr/>
                   </pic:nvPicPr>
                   <pic:blipFill>
-                    <a:blip r:embed="rId29"/>
+                    <a:blip r:embed="rId36"/>
                     <a:stretch>
                       <a:fillRect/>
                     </a:stretch>
@@ -1628,7 +2161,7 @@
                     </pic:cNvPicPr>
                   </pic:nvPicPr>
                   <pic:blipFill>
-                    <a:blip r:embed="rId30">
+                    <a:blip r:embed="rId37">
                       <a:extLst>
                         <a:ext uri="{28A0092B-C50C-407E-A947-70E740481C1C}">
                           <a14:useLocalDpi xmlns:a14="http://schemas.microsoft.com/office/drawing/2010/main" val="0"/>
@@ -1717,7 +2250,7 @@
                     <pic:cNvPicPr/>
                   </pic:nvPicPr>
                   <pic:blipFill>
-                    <a:blip r:embed="rId31"/>
+                    <a:blip r:embed="rId38"/>
                     <a:stretch>
                       <a:fillRect/>
                     </a:stretch>
@@ -1779,7 +2312,7 @@
                     <pic:cNvPicPr/>
                   </pic:nvPicPr>
                   <pic:blipFill>
-                    <a:blip r:embed="rId32"/>
+                    <a:blip r:embed="rId39"/>
                     <a:stretch>
                       <a:fillRect/>
                     </a:stretch>
@@ -1841,7 +2374,7 @@
                     <pic:cNvPicPr/>
                   </pic:nvPicPr>
                   <pic:blipFill>
-                    <a:blip r:embed="rId33"/>
+                    <a:blip r:embed="rId40"/>
                     <a:stretch>
                       <a:fillRect/>
                     </a:stretch>
@@ -1896,7 +2429,7 @@
                     <pic:cNvPicPr/>
                   </pic:nvPicPr>
                   <pic:blipFill>
-                    <a:blip r:embed="rId34"/>
+                    <a:blip r:embed="rId41"/>
                     <a:stretch>
                       <a:fillRect/>
                     </a:stretch>
@@ -1958,7 +2491,7 @@
                     <pic:cNvPicPr/>
                   </pic:nvPicPr>
                   <pic:blipFill>
-                    <a:blip r:embed="rId35"/>
+                    <a:blip r:embed="rId42"/>
                     <a:stretch>
                       <a:fillRect/>
                     </a:stretch>
@@ -2037,7 +2570,7 @@
                     <pic:cNvPicPr/>
                   </pic:nvPicPr>
                   <pic:blipFill>
-                    <a:blip r:embed="rId36"/>
+                    <a:blip r:embed="rId43"/>
                     <a:stretch>
                       <a:fillRect/>
                     </a:stretch>
@@ -2088,7 +2621,7 @@
                     <pic:cNvPicPr/>
                   </pic:nvPicPr>
                   <pic:blipFill>
-                    <a:blip r:embed="rId37"/>
+                    <a:blip r:embed="rId44"/>
                     <a:stretch>
                       <a:fillRect/>
                     </a:stretch>
@@ -2142,7 +2675,7 @@
                     <pic:cNvPicPr/>
                   </pic:nvPicPr>
                   <pic:blipFill>
-                    <a:blip r:embed="rId38"/>
+                    <a:blip r:embed="rId45"/>
                     <a:stretch>
                       <a:fillRect/>
                     </a:stretch>
@@ -2231,7 +2764,7 @@
                     <pic:cNvPicPr/>
                   </pic:nvPicPr>
                   <pic:blipFill rotWithShape="1">
-                    <a:blip r:embed="rId39"/>
+                    <a:blip r:embed="rId46"/>
                     <a:srcRect r="4062" b="5882"/>
                     <a:stretch/>
                   </pic:blipFill>
@@ -2293,7 +2826,7 @@
                     <pic:cNvPicPr/>
                   </pic:nvPicPr>
                   <pic:blipFill>
-                    <a:blip r:embed="rId40"/>
+                    <a:blip r:embed="rId47"/>
                     <a:stretch>
                       <a:fillRect/>
                     </a:stretch>
@@ -2317,20 +2850,363 @@
     <w:p>
       <w:pPr>
         <w:ind w:left="360"/>
-      </w:pPr>
-      <w:bookmarkStart w:id="0" w:name="_GoBack"/>
-      <w:bookmarkEnd w:id="0"/>
+        <w:rPr>
+          <w:b/>
+          <w:color w:val="FF0000"/>
+        </w:rPr>
+      </w:pPr>
+      <w:r>
+        <w:rPr>
+          <w:b/>
+          <w:color w:val="FF0000"/>
+        </w:rPr>
+        <w:t>Terminal e GIT</w:t>
+      </w:r>
+    </w:p>
+    <w:p>
+      <w:r>
+        <w:t xml:space="preserve">Na opção </w:t>
+      </w:r>
+      <w:proofErr w:type="gramStart"/>
+      <w:r>
+        <w:t xml:space="preserve">TERMINAL </w:t>
+      </w:r>
+      <w:r>
+        <w:sym w:font="Wingdings" w:char="F0E0"/>
+      </w:r>
+      <w:r>
+        <w:t xml:space="preserve"> NEW</w:t>
+      </w:r>
+      <w:proofErr w:type="gramEnd"/>
+      <w:r>
+        <w:t xml:space="preserve"> TERMINAL é possível abrir um terminal onde </w:t>
+      </w:r>
+      <w:proofErr w:type="spellStart"/>
+      <w:r>
+        <w:t>vc</w:t>
+      </w:r>
+      <w:proofErr w:type="spellEnd"/>
+      <w:r>
+        <w:t xml:space="preserve"> pode executar qualquer comando que executaria no </w:t>
+      </w:r>
+      <w:proofErr w:type="spellStart"/>
+      <w:r>
+        <w:t>prompt</w:t>
+      </w:r>
+      <w:proofErr w:type="spellEnd"/>
+      <w:r>
+        <w:t xml:space="preserve"> por exemplo.</w:t>
+      </w:r>
+    </w:p>
+    <w:p>
+      <w:pPr>
+        <w:ind w:left="360"/>
+      </w:pPr>
+      <w:r>
+        <w:rPr>
+          <w:noProof/>
+          <w:lang w:eastAsia="pt-BR"/>
+        </w:rPr>
+        <w:drawing>
+          <wp:inline distT="0" distB="0" distL="0" distR="0">
+            <wp:extent cx="5238750" cy="971550"/>
+            <wp:effectExtent l="0" t="0" r="0" b="0"/>
+            <wp:docPr id="42" name="Imagem 42"/>
+            <wp:cNvGraphicFramePr>
+              <a:graphicFrameLocks xmlns:a="http://schemas.openxmlformats.org/drawingml/2006/main" noChangeAspect="1"/>
+            </wp:cNvGraphicFramePr>
+            <a:graphic xmlns:a="http://schemas.openxmlformats.org/drawingml/2006/main">
+              <a:graphicData uri="http://schemas.openxmlformats.org/drawingml/2006/picture">
+                <pic:pic xmlns:pic="http://schemas.openxmlformats.org/drawingml/2006/picture">
+                  <pic:nvPicPr>
+                    <pic:cNvPr id="0" name="Picture 1"/>
+                    <pic:cNvPicPr>
+                      <a:picLocks noChangeAspect="1" noChangeArrowheads="1"/>
+                    </pic:cNvPicPr>
+                  </pic:nvPicPr>
+                  <pic:blipFill>
+                    <a:blip r:embed="rId48">
+                      <a:extLst>
+                        <a:ext uri="{28A0092B-C50C-407E-A947-70E740481C1C}">
+                          <a14:useLocalDpi xmlns:a14="http://schemas.microsoft.com/office/drawing/2010/main" val="0"/>
+                        </a:ext>
+                      </a:extLst>
+                    </a:blip>
+                    <a:srcRect/>
+                    <a:stretch>
+                      <a:fillRect/>
+                    </a:stretch>
+                  </pic:blipFill>
+                  <pic:spPr bwMode="auto">
+                    <a:xfrm>
+                      <a:off x="0" y="0"/>
+                      <a:ext cx="5238750" cy="971550"/>
+                    </a:xfrm>
+                    <a:prstGeom prst="rect">
+                      <a:avLst/>
+                    </a:prstGeom>
+                    <a:noFill/>
+                    <a:ln>
+                      <a:noFill/>
+                    </a:ln>
+                  </pic:spPr>
+                </pic:pic>
+              </a:graphicData>
+            </a:graphic>
+          </wp:inline>
+        </w:drawing>
+      </w:r>
+    </w:p>
+    <w:p>
+      <w:pPr>
+        <w:pStyle w:val="PargrafodaLista"/>
+        <w:numPr>
+          <w:ilvl w:val="0"/>
+          <w:numId w:val="1"/>
+        </w:numPr>
+      </w:pPr>
+      <w:r>
+        <w:t>O comando “</w:t>
+      </w:r>
+      <w:proofErr w:type="gramStart"/>
+      <w:r>
+        <w:t>CODE .</w:t>
+      </w:r>
+      <w:proofErr w:type="gramEnd"/>
+      <w:r>
+        <w:t xml:space="preserve">” </w:t>
+      </w:r>
+      <w:proofErr w:type="gramStart"/>
+      <w:r>
+        <w:t>abre</w:t>
+      </w:r>
+      <w:proofErr w:type="gramEnd"/>
+      <w:r>
+        <w:t xml:space="preserve"> o </w:t>
+      </w:r>
+      <w:proofErr w:type="spellStart"/>
+      <w:r>
+        <w:t>vscode</w:t>
+      </w:r>
+      <w:proofErr w:type="spellEnd"/>
+      <w:r>
+        <w:t xml:space="preserve"> na pasta que </w:t>
+      </w:r>
+      <w:proofErr w:type="spellStart"/>
+      <w:r>
+        <w:t>vc</w:t>
+      </w:r>
+      <w:proofErr w:type="spellEnd"/>
+      <w:r>
+        <w:t xml:space="preserve"> estiver, veja o exemplo estou na pasta projeto ao executar o comando abriu o </w:t>
+      </w:r>
+      <w:proofErr w:type="spellStart"/>
+      <w:r>
+        <w:t>vs</w:t>
+      </w:r>
+      <w:proofErr w:type="spellEnd"/>
+      <w:r>
+        <w:t xml:space="preserve"> </w:t>
+      </w:r>
+      <w:proofErr w:type="spellStart"/>
+      <w:r>
+        <w:t>code</w:t>
+      </w:r>
+      <w:proofErr w:type="spellEnd"/>
+      <w:r>
+        <w:t xml:space="preserve"> na pasta projeto.</w:t>
+      </w:r>
     </w:p>
     <w:p>
       <w:pPr>
         <w:ind w:left="360"/>
         <w:jc w:val="center"/>
       </w:pPr>
-    </w:p>
-    <w:p>
-      <w:pPr>
+      <w:r>
+        <w:rPr>
+          <w:noProof/>
+          <w:lang w:eastAsia="pt-BR"/>
+        </w:rPr>
+        <w:lastRenderedPageBreak/>
+        <w:drawing>
+          <wp:inline distT="0" distB="0" distL="0" distR="0">
+            <wp:extent cx="3771900" cy="2015906"/>
+            <wp:effectExtent l="0" t="0" r="0" b="3810"/>
+            <wp:docPr id="43" name="Imagem 43"/>
+            <wp:cNvGraphicFramePr>
+              <a:graphicFrameLocks xmlns:a="http://schemas.openxmlformats.org/drawingml/2006/main" noChangeAspect="1"/>
+            </wp:cNvGraphicFramePr>
+            <a:graphic xmlns:a="http://schemas.openxmlformats.org/drawingml/2006/main">
+              <a:graphicData uri="http://schemas.openxmlformats.org/drawingml/2006/picture">
+                <pic:pic xmlns:pic="http://schemas.openxmlformats.org/drawingml/2006/picture">
+                  <pic:nvPicPr>
+                    <pic:cNvPr id="0" name="Picture 2"/>
+                    <pic:cNvPicPr>
+                      <a:picLocks noChangeAspect="1" noChangeArrowheads="1"/>
+                    </pic:cNvPicPr>
+                  </pic:nvPicPr>
+                  <pic:blipFill>
+                    <a:blip r:embed="rId49">
+                      <a:extLst>
+                        <a:ext uri="{28A0092B-C50C-407E-A947-70E740481C1C}">
+                          <a14:useLocalDpi xmlns:a14="http://schemas.microsoft.com/office/drawing/2010/main" val="0"/>
+                        </a:ext>
+                      </a:extLst>
+                    </a:blip>
+                    <a:srcRect/>
+                    <a:stretch>
+                      <a:fillRect/>
+                    </a:stretch>
+                  </pic:blipFill>
+                  <pic:spPr bwMode="auto">
+                    <a:xfrm>
+                      <a:off x="0" y="0"/>
+                      <a:ext cx="3789144" cy="2025122"/>
+                    </a:xfrm>
+                    <a:prstGeom prst="rect">
+                      <a:avLst/>
+                    </a:prstGeom>
+                    <a:noFill/>
+                    <a:ln>
+                      <a:noFill/>
+                    </a:ln>
+                  </pic:spPr>
+                </pic:pic>
+              </a:graphicData>
+            </a:graphic>
+          </wp:inline>
+        </w:drawing>
+      </w:r>
+    </w:p>
+    <w:p>
+      <w:pPr>
+        <w:ind w:left="360"/>
+        <w:jc w:val="center"/>
+      </w:pPr>
+      <w:r>
+        <w:rPr>
+          <w:noProof/>
+          <w:lang w:eastAsia="pt-BR"/>
+        </w:rPr>
+        <w:drawing>
+          <wp:inline distT="0" distB="0" distL="0" distR="0" wp14:anchorId="0E627D52" wp14:editId="6D6D0F57">
+            <wp:extent cx="4408805" cy="1640771"/>
+            <wp:effectExtent l="0" t="0" r="0" b="0"/>
+            <wp:docPr id="44" name="Imagem 44"/>
+            <wp:cNvGraphicFramePr>
+              <a:graphicFrameLocks xmlns:a="http://schemas.openxmlformats.org/drawingml/2006/main" noChangeAspect="1"/>
+            </wp:cNvGraphicFramePr>
+            <a:graphic xmlns:a="http://schemas.openxmlformats.org/drawingml/2006/main">
+              <a:graphicData uri="http://schemas.openxmlformats.org/drawingml/2006/picture">
+                <pic:pic xmlns:pic="http://schemas.openxmlformats.org/drawingml/2006/picture">
+                  <pic:nvPicPr>
+                    <pic:cNvPr id="1" name=""/>
+                    <pic:cNvPicPr/>
+                  </pic:nvPicPr>
+                  <pic:blipFill rotWithShape="1">
+                    <a:blip r:embed="rId50"/>
+                    <a:srcRect l="1489" t="4965" r="-1"/>
+                    <a:stretch/>
+                  </pic:blipFill>
+                  <pic:spPr bwMode="auto">
+                    <a:xfrm>
+                      <a:off x="0" y="0"/>
+                      <a:ext cx="4426569" cy="1647382"/>
+                    </a:xfrm>
+                    <a:prstGeom prst="rect">
+                      <a:avLst/>
+                    </a:prstGeom>
+                    <a:ln>
+                      <a:noFill/>
+                    </a:ln>
+                    <a:extLst>
+                      <a:ext uri="{53640926-AAD7-44D8-BBD7-CCE9431645EC}">
+                        <a14:shadowObscured xmlns:a14="http://schemas.microsoft.com/office/drawing/2010/main"/>
+                      </a:ext>
+                    </a:extLst>
+                  </pic:spPr>
+                </pic:pic>
+              </a:graphicData>
+            </a:graphic>
+          </wp:inline>
+        </w:drawing>
+      </w:r>
+    </w:p>
+    <w:p>
+      <w:pPr>
+        <w:pStyle w:val="PargrafodaLista"/>
+        <w:numPr>
+          <w:ilvl w:val="0"/>
+          <w:numId w:val="1"/>
+        </w:numPr>
         <w:jc w:val="both"/>
       </w:pPr>
+      <w:r>
+        <w:t>Para abrir um arquivo o comando é “CODE NOME_DO_ARQUIVO.EXTENSÃO”</w:t>
+      </w:r>
+      <w:r>
+        <w:t>. Observação tem que estar na pasta onde o arquivo está senão terá que passar o caminho.</w:t>
+      </w:r>
+    </w:p>
+    <w:p>
+      <w:pPr>
+        <w:ind w:left="360"/>
+        <w:jc w:val="both"/>
+      </w:pPr>
+      <w:r>
+        <w:rPr>
+          <w:noProof/>
+          <w:lang w:eastAsia="pt-BR"/>
+        </w:rPr>
+        <w:drawing>
+          <wp:inline distT="0" distB="0" distL="0" distR="0">
+            <wp:extent cx="5391150" cy="1962150"/>
+            <wp:effectExtent l="0" t="0" r="0" b="0"/>
+            <wp:docPr id="46" name="Imagem 46"/>
+            <wp:cNvGraphicFramePr>
+              <a:graphicFrameLocks xmlns:a="http://schemas.openxmlformats.org/drawingml/2006/main" noChangeAspect="1"/>
+            </wp:cNvGraphicFramePr>
+            <a:graphic xmlns:a="http://schemas.openxmlformats.org/drawingml/2006/main">
+              <a:graphicData uri="http://schemas.openxmlformats.org/drawingml/2006/picture">
+                <pic:pic xmlns:pic="http://schemas.openxmlformats.org/drawingml/2006/picture">
+                  <pic:nvPicPr>
+                    <pic:cNvPr id="0" name="Picture 3"/>
+                    <pic:cNvPicPr>
+                      <a:picLocks noChangeAspect="1" noChangeArrowheads="1"/>
+                    </pic:cNvPicPr>
+                  </pic:nvPicPr>
+                  <pic:blipFill>
+                    <a:blip r:embed="rId51">
+                      <a:extLst>
+                        <a:ext uri="{28A0092B-C50C-407E-A947-70E740481C1C}">
+                          <a14:useLocalDpi xmlns:a14="http://schemas.microsoft.com/office/drawing/2010/main" val="0"/>
+                        </a:ext>
+                      </a:extLst>
+                    </a:blip>
+                    <a:srcRect/>
+                    <a:stretch>
+                      <a:fillRect/>
+                    </a:stretch>
+                  </pic:blipFill>
+                  <pic:spPr bwMode="auto">
+                    <a:xfrm>
+                      <a:off x="0" y="0"/>
+                      <a:ext cx="5391150" cy="1962150"/>
+                    </a:xfrm>
+                    <a:prstGeom prst="rect">
+                      <a:avLst/>
+                    </a:prstGeom>
+                    <a:noFill/>
+                    <a:ln>
+                      <a:noFill/>
+                    </a:ln>
+                  </pic:spPr>
+                </pic:pic>
+              </a:graphicData>
+            </a:graphic>
+          </wp:inline>
+        </w:drawing>
+      </w:r>
     </w:p>
     <w:p/>
     <w:p/>
@@ -2354,7 +3230,7 @@
   <w:abstractNum w:abstractNumId="0" w15:restartNumberingAfterBreak="0">
     <w:nsid w:val="3BDD422A"/>
     <w:multiLevelType w:val="hybridMultilevel"/>
-    <w:tmpl w:val="4EDEF562"/>
+    <w:tmpl w:val="496297E6"/>
     <w:lvl w:ilvl="0" w:tplc="04160001">
       <w:start w:val="1"/>
       <w:numFmt w:val="bullet"/>
@@ -2464,8 +3340,240 @@
       </w:rPr>
     </w:lvl>
   </w:abstractNum>
+  <w:abstractNum w:abstractNumId="1" w15:restartNumberingAfterBreak="0">
+    <w:nsid w:val="57970981"/>
+    <w:multiLevelType w:val="hybridMultilevel"/>
+    <w:tmpl w:val="B5609AE0"/>
+    <w:lvl w:ilvl="0" w:tplc="04160001">
+      <w:start w:val="1"/>
+      <w:numFmt w:val="bullet"/>
+      <w:lvlText w:val=""/>
+      <w:lvlJc w:val="left"/>
+      <w:pPr>
+        <w:ind w:left="720" w:hanging="360"/>
+      </w:pPr>
+      <w:rPr>
+        <w:rFonts w:ascii="Symbol" w:hAnsi="Symbol" w:hint="default"/>
+      </w:rPr>
+    </w:lvl>
+    <w:lvl w:ilvl="1" w:tplc="04160003" w:tentative="1">
+      <w:start w:val="1"/>
+      <w:numFmt w:val="bullet"/>
+      <w:lvlText w:val="o"/>
+      <w:lvlJc w:val="left"/>
+      <w:pPr>
+        <w:ind w:left="1440" w:hanging="360"/>
+      </w:pPr>
+      <w:rPr>
+        <w:rFonts w:ascii="Courier New" w:hAnsi="Courier New" w:cs="Courier New" w:hint="default"/>
+      </w:rPr>
+    </w:lvl>
+    <w:lvl w:ilvl="2" w:tplc="04160005" w:tentative="1">
+      <w:start w:val="1"/>
+      <w:numFmt w:val="bullet"/>
+      <w:lvlText w:val=""/>
+      <w:lvlJc w:val="left"/>
+      <w:pPr>
+        <w:ind w:left="2160" w:hanging="360"/>
+      </w:pPr>
+      <w:rPr>
+        <w:rFonts w:ascii="Wingdings" w:hAnsi="Wingdings" w:hint="default"/>
+      </w:rPr>
+    </w:lvl>
+    <w:lvl w:ilvl="3" w:tplc="04160001" w:tentative="1">
+      <w:start w:val="1"/>
+      <w:numFmt w:val="bullet"/>
+      <w:lvlText w:val=""/>
+      <w:lvlJc w:val="left"/>
+      <w:pPr>
+        <w:ind w:left="2880" w:hanging="360"/>
+      </w:pPr>
+      <w:rPr>
+        <w:rFonts w:ascii="Symbol" w:hAnsi="Symbol" w:hint="default"/>
+      </w:rPr>
+    </w:lvl>
+    <w:lvl w:ilvl="4" w:tplc="04160003" w:tentative="1">
+      <w:start w:val="1"/>
+      <w:numFmt w:val="bullet"/>
+      <w:lvlText w:val="o"/>
+      <w:lvlJc w:val="left"/>
+      <w:pPr>
+        <w:ind w:left="3600" w:hanging="360"/>
+      </w:pPr>
+      <w:rPr>
+        <w:rFonts w:ascii="Courier New" w:hAnsi="Courier New" w:cs="Courier New" w:hint="default"/>
+      </w:rPr>
+    </w:lvl>
+    <w:lvl w:ilvl="5" w:tplc="04160005" w:tentative="1">
+      <w:start w:val="1"/>
+      <w:numFmt w:val="bullet"/>
+      <w:lvlText w:val=""/>
+      <w:lvlJc w:val="left"/>
+      <w:pPr>
+        <w:ind w:left="4320" w:hanging="360"/>
+      </w:pPr>
+      <w:rPr>
+        <w:rFonts w:ascii="Wingdings" w:hAnsi="Wingdings" w:hint="default"/>
+      </w:rPr>
+    </w:lvl>
+    <w:lvl w:ilvl="6" w:tplc="04160001" w:tentative="1">
+      <w:start w:val="1"/>
+      <w:numFmt w:val="bullet"/>
+      <w:lvlText w:val=""/>
+      <w:lvlJc w:val="left"/>
+      <w:pPr>
+        <w:ind w:left="5040" w:hanging="360"/>
+      </w:pPr>
+      <w:rPr>
+        <w:rFonts w:ascii="Symbol" w:hAnsi="Symbol" w:hint="default"/>
+      </w:rPr>
+    </w:lvl>
+    <w:lvl w:ilvl="7" w:tplc="04160003" w:tentative="1">
+      <w:start w:val="1"/>
+      <w:numFmt w:val="bullet"/>
+      <w:lvlText w:val="o"/>
+      <w:lvlJc w:val="left"/>
+      <w:pPr>
+        <w:ind w:left="5760" w:hanging="360"/>
+      </w:pPr>
+      <w:rPr>
+        <w:rFonts w:ascii="Courier New" w:hAnsi="Courier New" w:cs="Courier New" w:hint="default"/>
+      </w:rPr>
+    </w:lvl>
+    <w:lvl w:ilvl="8" w:tplc="04160005" w:tentative="1">
+      <w:start w:val="1"/>
+      <w:numFmt w:val="bullet"/>
+      <w:lvlText w:val=""/>
+      <w:lvlJc w:val="left"/>
+      <w:pPr>
+        <w:ind w:left="6480" w:hanging="360"/>
+      </w:pPr>
+      <w:rPr>
+        <w:rFonts w:ascii="Wingdings" w:hAnsi="Wingdings" w:hint="default"/>
+      </w:rPr>
+    </w:lvl>
+  </w:abstractNum>
+  <w:abstractNum w:abstractNumId="2" w15:restartNumberingAfterBreak="0">
+    <w:nsid w:val="736667F7"/>
+    <w:multiLevelType w:val="hybridMultilevel"/>
+    <w:tmpl w:val="7B782ED8"/>
+    <w:lvl w:ilvl="0" w:tplc="04160001">
+      <w:start w:val="1"/>
+      <w:numFmt w:val="bullet"/>
+      <w:lvlText w:val=""/>
+      <w:lvlJc w:val="left"/>
+      <w:pPr>
+        <w:ind w:left="720" w:hanging="360"/>
+      </w:pPr>
+      <w:rPr>
+        <w:rFonts w:ascii="Symbol" w:hAnsi="Symbol" w:hint="default"/>
+      </w:rPr>
+    </w:lvl>
+    <w:lvl w:ilvl="1" w:tplc="04160003" w:tentative="1">
+      <w:start w:val="1"/>
+      <w:numFmt w:val="bullet"/>
+      <w:lvlText w:val="o"/>
+      <w:lvlJc w:val="left"/>
+      <w:pPr>
+        <w:ind w:left="1440" w:hanging="360"/>
+      </w:pPr>
+      <w:rPr>
+        <w:rFonts w:ascii="Courier New" w:hAnsi="Courier New" w:cs="Courier New" w:hint="default"/>
+      </w:rPr>
+    </w:lvl>
+    <w:lvl w:ilvl="2" w:tplc="04160005" w:tentative="1">
+      <w:start w:val="1"/>
+      <w:numFmt w:val="bullet"/>
+      <w:lvlText w:val=""/>
+      <w:lvlJc w:val="left"/>
+      <w:pPr>
+        <w:ind w:left="2160" w:hanging="360"/>
+      </w:pPr>
+      <w:rPr>
+        <w:rFonts w:ascii="Wingdings" w:hAnsi="Wingdings" w:hint="default"/>
+      </w:rPr>
+    </w:lvl>
+    <w:lvl w:ilvl="3" w:tplc="04160001" w:tentative="1">
+      <w:start w:val="1"/>
+      <w:numFmt w:val="bullet"/>
+      <w:lvlText w:val=""/>
+      <w:lvlJc w:val="left"/>
+      <w:pPr>
+        <w:ind w:left="2880" w:hanging="360"/>
+      </w:pPr>
+      <w:rPr>
+        <w:rFonts w:ascii="Symbol" w:hAnsi="Symbol" w:hint="default"/>
+      </w:rPr>
+    </w:lvl>
+    <w:lvl w:ilvl="4" w:tplc="04160003" w:tentative="1">
+      <w:start w:val="1"/>
+      <w:numFmt w:val="bullet"/>
+      <w:lvlText w:val="o"/>
+      <w:lvlJc w:val="left"/>
+      <w:pPr>
+        <w:ind w:left="3600" w:hanging="360"/>
+      </w:pPr>
+      <w:rPr>
+        <w:rFonts w:ascii="Courier New" w:hAnsi="Courier New" w:cs="Courier New" w:hint="default"/>
+      </w:rPr>
+    </w:lvl>
+    <w:lvl w:ilvl="5" w:tplc="04160005" w:tentative="1">
+      <w:start w:val="1"/>
+      <w:numFmt w:val="bullet"/>
+      <w:lvlText w:val=""/>
+      <w:lvlJc w:val="left"/>
+      <w:pPr>
+        <w:ind w:left="4320" w:hanging="360"/>
+      </w:pPr>
+      <w:rPr>
+        <w:rFonts w:ascii="Wingdings" w:hAnsi="Wingdings" w:hint="default"/>
+      </w:rPr>
+    </w:lvl>
+    <w:lvl w:ilvl="6" w:tplc="04160001" w:tentative="1">
+      <w:start w:val="1"/>
+      <w:numFmt w:val="bullet"/>
+      <w:lvlText w:val=""/>
+      <w:lvlJc w:val="left"/>
+      <w:pPr>
+        <w:ind w:left="5040" w:hanging="360"/>
+      </w:pPr>
+      <w:rPr>
+        <w:rFonts w:ascii="Symbol" w:hAnsi="Symbol" w:hint="default"/>
+      </w:rPr>
+    </w:lvl>
+    <w:lvl w:ilvl="7" w:tplc="04160003" w:tentative="1">
+      <w:start w:val="1"/>
+      <w:numFmt w:val="bullet"/>
+      <w:lvlText w:val="o"/>
+      <w:lvlJc w:val="left"/>
+      <w:pPr>
+        <w:ind w:left="5760" w:hanging="360"/>
+      </w:pPr>
+      <w:rPr>
+        <w:rFonts w:ascii="Courier New" w:hAnsi="Courier New" w:cs="Courier New" w:hint="default"/>
+      </w:rPr>
+    </w:lvl>
+    <w:lvl w:ilvl="8" w:tplc="04160005" w:tentative="1">
+      <w:start w:val="1"/>
+      <w:numFmt w:val="bullet"/>
+      <w:lvlText w:val=""/>
+      <w:lvlJc w:val="left"/>
+      <w:pPr>
+        <w:ind w:left="6480" w:hanging="360"/>
+      </w:pPr>
+      <w:rPr>
+        <w:rFonts w:ascii="Wingdings" w:hAnsi="Wingdings" w:hint="default"/>
+      </w:rPr>
+    </w:lvl>
+  </w:abstractNum>
   <w:num w:numId="1">
     <w:abstractNumId w:val="0"/>
+  </w:num>
+  <w:num w:numId="2">
+    <w:abstractNumId w:val="2"/>
+  </w:num>
+  <w:num w:numId="3">
+    <w:abstractNumId w:val="1"/>
   </w:num>
 </w:numbering>
 </file>

</xml_diff>